<commit_message>
risolto problema doppia finestra
</commit_message>
<xml_diff>
--- a/relazione/Biblioteca.docx
+++ b/relazione/Biblioteca.docx
@@ -97,7 +97,13 @@
         </w:numPr>
       </w:pPr>
       <w:r>
-        <w:t>Sistema operativo utilizzato: Windows 10 (test funzionamento effettuati anche  con Ubuntu 16.04LTS)</w:t>
+        <w:t>Sistema operativo utilizzato: Windows 10 (test</w:t>
+      </w:r>
+      <w:r>
+        <w:t xml:space="preserve"> funzionamento effettuati anche</w:t>
+      </w:r>
+      <w:r>
+        <w:t xml:space="preserve"> con Ubuntu 16.04LTS)</w:t>
       </w:r>
     </w:p>
     <w:p>
@@ -138,10 +144,19 @@
     </w:p>
     <w:p>
       <w:r>
-        <w:t xml:space="preserve">Le opere della biblioteca possono venire prestate agli utenti, ogni opera  </w:t>
-      </w:r>
-      <w:r>
-        <w:t>contiene l’informazione relativa al suo stato se essaè disponibile al prestito e se è presente nella biblioteca.</w:t>
+        <w:t>Le opere della biblioteca possono venire pr</w:t>
+      </w:r>
+      <w:r>
+        <w:t xml:space="preserve">estate agli utenti, ogni opera </w:t>
+      </w:r>
+      <w:r>
+        <w:t>contiene l’informazione relativa al suo stato se essa</w:t>
+      </w:r>
+      <w:r>
+        <w:t xml:space="preserve"> </w:t>
+      </w:r>
+      <w:r>
+        <w:t>è disponibile al prestito e se è presente nella biblioteca.</w:t>
       </w:r>
     </w:p>
     <w:p>
@@ -151,7 +166,13 @@
         </w:rPr>
       </w:pPr>
       <w:r>
-        <w:t>La biblioteca fornisce un’area utente, attraverso la quale ogni utente può prendere in prestito le opere.(possibilità di visualizzare le opere presenti nella biblioteca, e contemporaneamente quelle prese in prestito).</w:t>
+        <w:t>La biblioteca fornisce un’area utente, attraverso la quale ogni utente può prendere in prestito le opere.</w:t>
+      </w:r>
+      <w:r>
+        <w:t xml:space="preserve"> </w:t>
+      </w:r>
+      <w:r>
+        <w:t>(possibilità di visualizzare le opere presenti nella biblioteca, e contemporaneamente quelle prese in prestito).</w:t>
       </w:r>
       <w:r>
         <w:t xml:space="preserve"> L’utente attraverso questa interfaccia può ricevere e restituire le opere.</w:t>
@@ -164,21 +185,48 @@
     </w:p>
     <w:p>
       <w:r>
-        <w:t>Un utente basic è un particolare utente, caratterizzato da un numero di opere che può ricevere in prestito, fissato a  5.Un utente pro è un particolare utente, caratterizzato da un numero di riviste che ricevere in prestito, fissato a 4.</w:t>
-      </w:r>
-    </w:p>
-    <w:p>
-      <w:r>
-        <w:t xml:space="preserve">Quindi un utente basic può ricevere in prestito qualsiasi opera con un limite sul numero definito prima; un utente pro invece può ricevere qualsiasi opera in prestito, </w:t>
-      </w:r>
-      <w:r>
-        <w:t>ha un limite sul numero di riviste definito prima.</w:t>
-      </w:r>
-    </w:p>
-    <w:p/>
-    <w:p>
-      <w:r>
-        <w:t>Il bibliotecario (amministratore) , attraverso il sistema deve essere in grado di eseguire semplici azioni quali:</w:t>
+        <w:t xml:space="preserve">Un utente basic è un particolare utente, caratterizzato da un numero di opere che può ricevere in prestito, fissato </w:t>
+      </w:r>
+      <w:r>
+        <w:t xml:space="preserve">a </w:t>
+      </w:r>
+      <w:r>
+        <w:t>5.</w:t>
+      </w:r>
+      <w:r>
+        <w:t xml:space="preserve"> </w:t>
+      </w:r>
+      <w:r>
+        <w:t>Un utente pro è un particolare utente, caratt</w:t>
+      </w:r>
+      <w:r>
+        <w:t>erizzato da un numero di opere</w:t>
+      </w:r>
+      <w:r>
+        <w:t xml:space="preserve"> che</w:t>
+      </w:r>
+      <w:r>
+        <w:t xml:space="preserve"> può</w:t>
+      </w:r>
+      <w:r>
+        <w:t xml:space="preserve"> r</w:t>
+      </w:r>
+      <w:r>
+        <w:t>icevere in prestito, fissato a 8</w:t>
+      </w:r>
+      <w:r>
+        <w:t>.</w:t>
+      </w:r>
+    </w:p>
+    <w:p>
+      <w:r>
+        <w:t>Il</w:t>
+      </w:r>
+      <w:r>
+        <w:t xml:space="preserve"> bibliotecario (amministratore)</w:t>
+      </w:r>
+      <w:r>
+        <w:t>, attraverso il sistema deve essere in grado di eseguire semplici azioni quali:</w:t>
       </w:r>
     </w:p>
     <w:p>
@@ -202,7 +250,13 @@
         </w:numPr>
       </w:pPr>
       <w:r>
-        <w:t>Visualizzare i dettagli di tutte le opere presenti nel’archivio, ed eventualmente di modificarne i parametri quali titolo autore o anno di uscita, a seconda che sia un libro o una rivista.</w:t>
+        <w:t>Visualizzare i dettagli di tutte le opere presenti nel</w:t>
+      </w:r>
+      <w:r>
+        <w:t>l</w:t>
+      </w:r>
+      <w:r>
+        <w:t>’archivio, ed eventualmente di modificarne i parametri quali titolo autore o anno di uscita, a seconda che sia un libro o una rivista.</w:t>
       </w:r>
     </w:p>
     <w:p>
@@ -228,7 +282,6 @@
         <w:jc w:val="both"/>
       </w:pPr>
       <w:r>
-        <w:lastRenderedPageBreak/>
         <w:t>Visualizzare i dettagli di tutti gli utenti presenti nell’archivio, ed eventualmente di modificarne i parametri quali nome e cognome.</w:t>
       </w:r>
     </w:p>
@@ -255,7 +308,10 @@
         <w:jc w:val="both"/>
       </w:pPr>
       <w:r>
-        <w:t>Rimuovere un opera</w:t>
+        <w:t>Rimuovere un’</w:t>
+      </w:r>
+      <w:r>
+        <w:t>opera</w:t>
       </w:r>
     </w:p>
     <w:p>
@@ -284,20 +340,11 @@
         <w:t>Rimuovere un utente</w:t>
       </w:r>
       <w:r>
-        <w:t xml:space="preserve"> (solo se ha restituito tutte le sue opere)</w:t>
-      </w:r>
-    </w:p>
-    <w:p>
-      <w:pPr>
-        <w:ind w:left="360"/>
-        <w:jc w:val="both"/>
-      </w:pPr>
-    </w:p>
-    <w:p>
-      <w:pPr>
-        <w:ind w:left="360"/>
-        <w:jc w:val="both"/>
-      </w:pPr>
+        <w:t xml:space="preserve"> (solo se h</w:t>
+      </w:r>
+      <w:r>
+        <w:t>a restituito tutte le sue opere</w:t>
+      </w:r>
     </w:p>
     <w:p>
       <w:pPr>
@@ -312,7 +359,61 @@
           <w:sz w:val="24"/>
           <w:szCs w:val="24"/>
         </w:rPr>
+        <w:lastRenderedPageBreak/>
         <w:t>DESCRIZIONE DELLA GERARCHIA COSTITUITA DA “OPERA” E DAI SUOI SOTTOTIPI:</w:t>
+      </w:r>
+    </w:p>
+    <w:p/>
+    <w:p>
+      <w:pPr>
+        <w:jc w:val="center"/>
+      </w:pPr>
+      <w:r>
+        <w:rPr>
+          <w:noProof/>
+          <w:lang w:val="en-GB" w:eastAsia="en-GB"/>
+        </w:rPr>
+        <w:drawing>
+          <wp:inline distT="0" distB="0" distL="0" distR="0">
+            <wp:extent cx="3840480" cy="2775955"/>
+            <wp:effectExtent l="0" t="0" r="7620" b="5715"/>
+            <wp:docPr id="1" name="Immagine 1"/>
+            <wp:cNvGraphicFramePr>
+              <a:graphicFrameLocks xmlns:a="http://schemas.openxmlformats.org/drawingml/2006/main" noChangeAspect="1"/>
+            </wp:cNvGraphicFramePr>
+            <a:graphic xmlns:a="http://schemas.openxmlformats.org/drawingml/2006/main">
+              <a:graphicData uri="http://schemas.openxmlformats.org/drawingml/2006/picture">
+                <pic:pic xmlns:pic="http://schemas.openxmlformats.org/drawingml/2006/picture">
+                  <pic:nvPicPr>
+                    <pic:cNvPr id="1" name="opera.PNG"/>
+                    <pic:cNvPicPr/>
+                  </pic:nvPicPr>
+                  <pic:blipFill>
+                    <a:blip r:embed="rId8">
+                      <a:extLst>
+                        <a:ext uri="{28A0092B-C50C-407E-A947-70E740481C1C}">
+                          <a14:useLocalDpi xmlns:a14="http://schemas.microsoft.com/office/drawing/2010/main" val="0"/>
+                        </a:ext>
+                      </a:extLst>
+                    </a:blip>
+                    <a:stretch>
+                      <a:fillRect/>
+                    </a:stretch>
+                  </pic:blipFill>
+                  <pic:spPr>
+                    <a:xfrm>
+                      <a:off x="0" y="0"/>
+                      <a:ext cx="3851782" cy="2784124"/>
+                    </a:xfrm>
+                    <a:prstGeom prst="rect">
+                      <a:avLst/>
+                    </a:prstGeom>
+                  </pic:spPr>
+                </pic:pic>
+              </a:graphicData>
+            </a:graphic>
+          </wp:inline>
+        </w:drawing>
       </w:r>
     </w:p>
     <w:p>
@@ -327,7 +428,7 @@
       <w:bookmarkEnd w:id="0"/>
     </w:p>
     <w:sectPr>
-      <w:footerReference w:type="default" r:id="rId8"/>
+      <w:footerReference w:type="default" r:id="rId9"/>
       <w:pgSz w:w="11906" w:h="16838" w:code="9"/>
       <w:pgMar w:top="1728" w:right="1800" w:bottom="1440" w:left="1800" w:header="720" w:footer="720" w:gutter="0"/>
       <w:pgNumType w:start="0"/>
@@ -1711,6 +1812,7 @@
   <w:style w:type="character" w:default="1" w:styleId="Carpredefinitoparagrafo">
     <w:name w:val="Default Paragraph Font"/>
     <w:uiPriority w:val="1"/>
+    <w:semiHidden/>
     <w:unhideWhenUsed/>
   </w:style>
   <w:style w:type="table" w:default="1" w:styleId="Tabellanormale">
@@ -2835,7 +2937,7 @@
 </file>
 
 <file path=customXml/itemProps1.xml><?xml version="1.0" encoding="utf-8"?>
-<ds:datastoreItem xmlns:ds="http://schemas.openxmlformats.org/officeDocument/2006/customXml" ds:itemID="{DA7E0391-F60A-46C6-AC98-816AC7607BB7}">
+<ds:datastoreItem xmlns:ds="http://schemas.openxmlformats.org/officeDocument/2006/customXml" ds:itemID="{86110EB1-D654-4624-B07D-2659413DD0EA}">
   <ds:schemaRefs>
     <ds:schemaRef ds:uri="http://schemas.openxmlformats.org/officeDocument/2006/bibliography"/>
   </ds:schemaRefs>

</xml_diff>